<commit_message>
Final report with notebook
</commit_message>
<xml_diff>
--- a/Capstone_Report.docx
+++ b/Capstone_Report.docx
@@ -55,50 +55,22 @@
         <w:rPr>
           <w:lang w:val="en-US"/>
         </w:rPr>
-        <w:t xml:space="preserve">This analysis has been done by exploring various venues like café shop, food court, hospitals, bus depot, and other public outlets, in city of Bangalore, India, to understand </w:t>
-      </w:r>
-      <w:r>
-        <w:rPr>
-          <w:lang w:val="en-US"/>
-        </w:rPr>
-        <w:t>local</w:t>
-      </w:r>
-      <w:r>
-        <w:rPr>
-          <w:lang w:val="en-US"/>
-        </w:rPr>
-        <w:t xml:space="preserve"> areas of interest.</w:t>
-      </w:r>
-    </w:p>
-    <w:p>
-      <w:pPr>
-        <w:jc w:val="both"/>
-        <w:rPr>
-          <w:lang w:val="en-US"/>
-        </w:rPr>
-      </w:pPr>
-      <w:r>
-        <w:rPr>
-          <w:lang w:val="en-US"/>
-        </w:rPr>
-        <w:t xml:space="preserve">The vast dataset generated using </w:t>
-      </w:r>
-      <w:proofErr w:type="spellStart"/>
-      <w:r>
-        <w:rPr>
-          <w:lang w:val="en-US"/>
-        </w:rPr>
-        <w:t>FourSquare</w:t>
-      </w:r>
-      <w:proofErr w:type="spellEnd"/>
-      <w:r>
-        <w:rPr>
-          <w:lang w:val="en-US"/>
-        </w:rPr>
-        <w:t xml:space="preserve"> API has been clustered into various categories to simplify the study and then plot on a map to have a clear insight on the analysis.</w:t>
+        <w:t>This analysis has been done by exploring various venues like café shop, food court, hospitals, bus depot, and other public outlets, in city of Bangalore, India, to understand their</w:t>
+      </w:r>
+      <w:r>
+        <w:rPr>
+          <w:lang w:val="en-US"/>
+        </w:rPr>
+        <w:t xml:space="preserve"> local</w:t>
       </w:r>
       <w:bookmarkStart w:id="0" w:name="_GoBack"/>
       <w:bookmarkEnd w:id="0"/>
+      <w:r>
+        <w:rPr>
+          <w:lang w:val="en-US"/>
+        </w:rPr>
+        <w:t xml:space="preserve"> areas of interest.</w:t>
+      </w:r>
     </w:p>
     <w:p>
       <w:pPr>
@@ -111,6 +83,34 @@
         <w:rPr>
           <w:lang w:val="en-US"/>
         </w:rPr>
+        <w:t xml:space="preserve">The vast dataset generated using </w:t>
+      </w:r>
+      <w:proofErr w:type="spellStart"/>
+      <w:r>
+        <w:rPr>
+          <w:lang w:val="en-US"/>
+        </w:rPr>
+        <w:t>FourSquare</w:t>
+      </w:r>
+      <w:proofErr w:type="spellEnd"/>
+      <w:r>
+        <w:rPr>
+          <w:lang w:val="en-US"/>
+        </w:rPr>
+        <w:t xml:space="preserve"> API has been clustered into various categories to simplify the study and then plot on a map to have a clear insight on the analysis.</w:t>
+      </w:r>
+    </w:p>
+    <w:p>
+      <w:pPr>
+        <w:jc w:val="both"/>
+        <w:rPr>
+          <w:lang w:val="en-US"/>
+        </w:rPr>
+      </w:pPr>
+      <w:r>
+        <w:rPr>
+          <w:lang w:val="en-US"/>
+        </w:rPr>
         <w:t xml:space="preserve">This report summarizes </w:t>
       </w:r>
       <w:r>
@@ -249,8 +249,845 @@
         <w:rPr>
           <w:lang w:val="en-US"/>
         </w:rPr>
-        <w:t xml:space="preserve">intersected dataset. </w:t>
-      </w:r>
+        <w:t>intersected dataset. The filtered dataset is then plotted on a bar graph</w:t>
+      </w:r>
+      <w:r>
+        <w:rPr>
+          <w:lang w:val="en-US"/>
+        </w:rPr>
+        <w:t>. By</w:t>
+      </w:r>
+      <w:r>
+        <w:rPr>
+          <w:lang w:val="en-US"/>
+        </w:rPr>
+        <w:t xml:space="preserve"> </w:t>
+      </w:r>
+      <w:r>
+        <w:rPr>
+          <w:lang w:val="en-US"/>
+        </w:rPr>
+        <w:t>analy</w:t>
+      </w:r>
+      <w:r>
+        <w:rPr>
+          <w:lang w:val="en-US"/>
+        </w:rPr>
+        <w:t>sis of</w:t>
+      </w:r>
+      <w:r>
+        <w:rPr>
+          <w:lang w:val="en-US"/>
+        </w:rPr>
+        <w:t xml:space="preserve"> the frequency of each food </w:t>
+      </w:r>
+      <w:r>
+        <w:rPr>
+          <w:lang w:val="en-US"/>
+        </w:rPr>
+        <w:t>category, top</w:t>
+      </w:r>
+      <w:r>
+        <w:rPr>
+          <w:lang w:val="en-US"/>
+        </w:rPr>
+        <w:t xml:space="preserve"> 9 food categories </w:t>
+      </w:r>
+      <w:r>
+        <w:rPr>
+          <w:lang w:val="en-US"/>
+        </w:rPr>
+        <w:t xml:space="preserve">were selected </w:t>
+      </w:r>
+      <w:r>
+        <w:rPr>
+          <w:lang w:val="en-US"/>
+        </w:rPr>
+        <w:t xml:space="preserve">to obtain the basic </w:t>
+      </w:r>
+      <w:proofErr w:type="spellStart"/>
+      <w:r>
+        <w:rPr>
+          <w:lang w:val="en-US"/>
+        </w:rPr>
+        <w:t>dataframe</w:t>
+      </w:r>
+      <w:proofErr w:type="spellEnd"/>
+      <w:r>
+        <w:rPr>
+          <w:lang w:val="en-US"/>
+        </w:rPr>
+        <w:t xml:space="preserve"> </w:t>
+      </w:r>
+      <w:r>
+        <w:rPr>
+          <w:lang w:val="en-US"/>
+        </w:rPr>
+        <w:t>for this study.</w:t>
+      </w:r>
+      <w:r>
+        <w:rPr>
+          <w:lang w:val="en-US"/>
+        </w:rPr>
+        <w:t xml:space="preserve"> </w:t>
+      </w:r>
+      <w:r>
+        <w:rPr>
+          <w:lang w:val="en-US"/>
+        </w:rPr>
+        <w:t xml:space="preserve"> </w:t>
+      </w:r>
+    </w:p>
+    <w:p>
+      <w:pPr>
+        <w:spacing w:after="0"/>
+        <w:rPr>
+          <w:lang w:val="en-US"/>
+        </w:rPr>
+      </w:pPr>
+      <w:r>
+        <w:rPr>
+          <w:noProof/>
+          <w:lang w:val="en-US"/>
+        </w:rPr>
+        <w:drawing>
+          <wp:inline distT="0" distB="0" distL="0" distR="0">
+            <wp:extent cx="5731510" cy="3718560"/>
+            <wp:effectExtent l="0" t="0" r="2540" b="0"/>
+            <wp:docPr id="2" name="Picture 2"/>
+            <wp:cNvGraphicFramePr>
+              <a:graphicFrameLocks xmlns:a="http://schemas.openxmlformats.org/drawingml/2006/main" noChangeAspect="1"/>
+            </wp:cNvGraphicFramePr>
+            <a:graphic xmlns:a="http://schemas.openxmlformats.org/drawingml/2006/main">
+              <a:graphicData uri="http://schemas.openxmlformats.org/drawingml/2006/picture">
+                <pic:pic xmlns:pic="http://schemas.openxmlformats.org/drawingml/2006/picture">
+                  <pic:nvPicPr>
+                    <pic:cNvPr id="2" name="Bar.png"/>
+                    <pic:cNvPicPr/>
+                  </pic:nvPicPr>
+                  <pic:blipFill>
+                    <a:blip r:embed="rId4">
+                      <a:extLst>
+                        <a:ext uri="{28A0092B-C50C-407E-A947-70E740481C1C}">
+                          <a14:useLocalDpi xmlns:a14="http://schemas.microsoft.com/office/drawing/2010/main" val="0"/>
+                        </a:ext>
+                      </a:extLst>
+                    </a:blip>
+                    <a:stretch>
+                      <a:fillRect/>
+                    </a:stretch>
+                  </pic:blipFill>
+                  <pic:spPr>
+                    <a:xfrm>
+                      <a:off x="0" y="0"/>
+                      <a:ext cx="5731510" cy="3718560"/>
+                    </a:xfrm>
+                    <a:prstGeom prst="rect">
+                      <a:avLst/>
+                    </a:prstGeom>
+                  </pic:spPr>
+                </pic:pic>
+              </a:graphicData>
+            </a:graphic>
+          </wp:inline>
+        </w:drawing>
+      </w:r>
+    </w:p>
+    <w:p>
+      <w:pPr>
+        <w:jc w:val="center"/>
+        <w:rPr>
+          <w:lang w:val="en-US"/>
+        </w:rPr>
+      </w:pPr>
+      <w:r>
+        <w:rPr>
+          <w:lang w:val="en-US"/>
+        </w:rPr>
+        <w:t xml:space="preserve">Distribution of food categories across all </w:t>
+      </w:r>
+      <w:proofErr w:type="spellStart"/>
+      <w:r>
+        <w:rPr>
+          <w:lang w:val="en-US"/>
+        </w:rPr>
+        <w:t>neighbourhoods</w:t>
+      </w:r>
+      <w:proofErr w:type="spellEnd"/>
+    </w:p>
+    <w:p>
+      <w:pPr>
+        <w:pStyle w:val="Heading1"/>
+        <w:rPr>
+          <w:lang w:val="en-US"/>
+        </w:rPr>
+      </w:pPr>
+      <w:r>
+        <w:rPr>
+          <w:lang w:val="en-US"/>
+        </w:rPr>
+        <w:t>Data Analysis</w:t>
+      </w:r>
+    </w:p>
+    <w:p>
+      <w:pPr>
+        <w:jc w:val="both"/>
+        <w:rPr>
+          <w:lang w:val="en-US"/>
+        </w:rPr>
+      </w:pPr>
+      <w:r>
+        <w:rPr>
+          <w:lang w:val="en-US"/>
+        </w:rPr>
+        <w:t>To analyze the data</w:t>
+      </w:r>
+      <w:r>
+        <w:rPr>
+          <w:lang w:val="en-US"/>
+        </w:rPr>
+        <w:t xml:space="preserve">, a </w:t>
+      </w:r>
+      <w:proofErr w:type="spellStart"/>
+      <w:r>
+        <w:rPr>
+          <w:lang w:val="en-US"/>
+        </w:rPr>
+        <w:t>dataframe</w:t>
+      </w:r>
+      <w:proofErr w:type="spellEnd"/>
+      <w:r>
+        <w:rPr>
+          <w:lang w:val="en-US"/>
+        </w:rPr>
+        <w:t xml:space="preserve"> with “</w:t>
+      </w:r>
+      <w:proofErr w:type="spellStart"/>
+      <w:r>
+        <w:rPr>
+          <w:lang w:val="en-US"/>
+        </w:rPr>
+        <w:t>Neighbourhood</w:t>
+      </w:r>
+      <w:proofErr w:type="spellEnd"/>
+      <w:r>
+        <w:rPr>
+          <w:lang w:val="en-US"/>
+        </w:rPr>
+        <w:t xml:space="preserve">” </w:t>
+      </w:r>
+      <w:proofErr w:type="gramStart"/>
+      <w:r>
+        <w:rPr>
+          <w:lang w:val="en-US"/>
+        </w:rPr>
+        <w:t>and  “</w:t>
+      </w:r>
+      <w:proofErr w:type="gramEnd"/>
+      <w:r>
+        <w:rPr>
+          <w:lang w:val="en-US"/>
+        </w:rPr>
+        <w:t xml:space="preserve">Venue Category” is created. The “Venue Category” contains only top 9 food categories identified earlier. </w:t>
+      </w:r>
+    </w:p>
+    <w:p>
+      <w:pPr>
+        <w:jc w:val="both"/>
+        <w:rPr>
+          <w:lang w:val="en-US"/>
+        </w:rPr>
+      </w:pPr>
+      <w:r>
+        <w:rPr>
+          <w:lang w:val="en-US"/>
+        </w:rPr>
+        <w:lastRenderedPageBreak/>
+        <w:t xml:space="preserve">Subsequently, category information is converted using dummies command. All postal codes are displayed row-wise. Each row depicting one </w:t>
+      </w:r>
+      <w:proofErr w:type="spellStart"/>
+      <w:r>
+        <w:rPr>
+          <w:lang w:val="en-US"/>
+        </w:rPr>
+        <w:t>neighbourhood</w:t>
+      </w:r>
+      <w:proofErr w:type="spellEnd"/>
+      <w:r>
+        <w:rPr>
+          <w:lang w:val="en-US"/>
+        </w:rPr>
+        <w:t xml:space="preserve"> with their corresponding dummy (0/1) against the listed top 9 categories</w:t>
+      </w:r>
+      <w:r>
+        <w:rPr>
+          <w:lang w:val="en-US"/>
+        </w:rPr>
+        <w:t xml:space="preserve"> </w:t>
+      </w:r>
+      <w:r>
+        <w:rPr>
+          <w:lang w:val="en-US"/>
+        </w:rPr>
+        <w:t>column-wise. Dummy “1” represents the presence and dummy “0” represents the absence of a category at a given postal code.</w:t>
+      </w:r>
+    </w:p>
+    <w:p>
+      <w:pPr>
+        <w:jc w:val="both"/>
+        <w:rPr>
+          <w:lang w:val="en-US"/>
+        </w:rPr>
+      </w:pPr>
+      <w:r>
+        <w:rPr>
+          <w:lang w:val="en-US"/>
+        </w:rPr>
+        <w:t xml:space="preserve">Within each </w:t>
+      </w:r>
+      <w:proofErr w:type="spellStart"/>
+      <w:r>
+        <w:rPr>
+          <w:lang w:val="en-US"/>
+        </w:rPr>
+        <w:t>neighbourhood</w:t>
+      </w:r>
+      <w:proofErr w:type="spellEnd"/>
+      <w:r>
+        <w:rPr>
+          <w:lang w:val="en-US"/>
+        </w:rPr>
+        <w:t xml:space="preserve">, local mean of each category is calculated. This new </w:t>
+      </w:r>
+      <w:proofErr w:type="spellStart"/>
+      <w:r>
+        <w:rPr>
+          <w:lang w:val="en-US"/>
+        </w:rPr>
+        <w:t>dataframe</w:t>
+      </w:r>
+      <w:proofErr w:type="spellEnd"/>
+      <w:r>
+        <w:rPr>
+          <w:lang w:val="en-US"/>
+        </w:rPr>
+        <w:t xml:space="preserve"> represents</w:t>
+      </w:r>
+      <w:r>
+        <w:rPr>
+          <w:lang w:val="en-US"/>
+        </w:rPr>
+        <w:t xml:space="preserve"> weight distribution matrix of each category against respective postal code. This formulates the feature dataset for further segregation to various clusters depending on their similarities.</w:t>
+      </w:r>
+    </w:p>
+    <w:p>
+      <w:pPr>
+        <w:spacing w:after="0"/>
+        <w:jc w:val="center"/>
+        <w:rPr>
+          <w:lang w:val="en-US"/>
+        </w:rPr>
+      </w:pPr>
+      <w:r>
+        <w:rPr>
+          <w:noProof/>
+        </w:rPr>
+        <w:drawing>
+          <wp:inline distT="0" distB="0" distL="0" distR="0" wp14:anchorId="3683D167" wp14:editId="2D9DD6AC">
+            <wp:extent cx="5731510" cy="1115060"/>
+            <wp:effectExtent l="0" t="0" r="2540" b="8890"/>
+            <wp:docPr id="1" name="Picture 1"/>
+            <wp:cNvGraphicFramePr>
+              <a:graphicFrameLocks xmlns:a="http://schemas.openxmlformats.org/drawingml/2006/main" noChangeAspect="1"/>
+            </wp:cNvGraphicFramePr>
+            <a:graphic xmlns:a="http://schemas.openxmlformats.org/drawingml/2006/main">
+              <a:graphicData uri="http://schemas.openxmlformats.org/drawingml/2006/picture">
+                <pic:pic xmlns:pic="http://schemas.openxmlformats.org/drawingml/2006/picture">
+                  <pic:nvPicPr>
+                    <pic:cNvPr id="1" name=""/>
+                    <pic:cNvPicPr/>
+                  </pic:nvPicPr>
+                  <pic:blipFill>
+                    <a:blip r:embed="rId5"/>
+                    <a:stretch>
+                      <a:fillRect/>
+                    </a:stretch>
+                  </pic:blipFill>
+                  <pic:spPr>
+                    <a:xfrm>
+                      <a:off x="0" y="0"/>
+                      <a:ext cx="5731510" cy="1115060"/>
+                    </a:xfrm>
+                    <a:prstGeom prst="rect">
+                      <a:avLst/>
+                    </a:prstGeom>
+                  </pic:spPr>
+                </pic:pic>
+              </a:graphicData>
+            </a:graphic>
+          </wp:inline>
+        </w:drawing>
+      </w:r>
+    </w:p>
+    <w:p>
+      <w:pPr>
+        <w:jc w:val="center"/>
+        <w:rPr>
+          <w:lang w:val="en-US"/>
+        </w:rPr>
+      </w:pPr>
+      <w:r>
+        <w:rPr>
+          <w:lang w:val="en-US"/>
+        </w:rPr>
+        <w:t xml:space="preserve">Feature dataset of each </w:t>
+      </w:r>
+      <w:proofErr w:type="spellStart"/>
+      <w:r>
+        <w:rPr>
+          <w:lang w:val="en-US"/>
+        </w:rPr>
+        <w:t>neigbourhood</w:t>
+      </w:r>
+      <w:proofErr w:type="spellEnd"/>
+      <w:r>
+        <w:rPr>
+          <w:lang w:val="en-US"/>
+        </w:rPr>
+        <w:t xml:space="preserve"> with top 9 food categories</w:t>
+      </w:r>
+    </w:p>
+    <w:p>
+      <w:pPr>
+        <w:pStyle w:val="Heading1"/>
+        <w:rPr>
+          <w:lang w:val="en-US"/>
+        </w:rPr>
+      </w:pPr>
+      <w:r>
+        <w:rPr>
+          <w:lang w:val="en-US"/>
+        </w:rPr>
+        <w:t>Clustering of data</w:t>
+      </w:r>
+    </w:p>
+    <w:p>
+      <w:pPr>
+        <w:jc w:val="both"/>
+        <w:rPr>
+          <w:lang w:val="en-US"/>
+        </w:rPr>
+      </w:pPr>
+      <w:r>
+        <w:rPr>
+          <w:lang w:val="en-US"/>
+        </w:rPr>
+        <w:t xml:space="preserve">With the feature set of each postal code, k-means clustering is performed to determine the similarity across </w:t>
+      </w:r>
+      <w:proofErr w:type="spellStart"/>
+      <w:r>
+        <w:rPr>
+          <w:lang w:val="en-US"/>
+        </w:rPr>
+        <w:t>neighbourhoods</w:t>
+      </w:r>
+      <w:proofErr w:type="spellEnd"/>
+      <w:r>
+        <w:rPr>
+          <w:lang w:val="en-US"/>
+        </w:rPr>
+        <w:t xml:space="preserve">. To identify best homogeneity within clusters, the number of clusters are varied between 4 to 8. The cluster label identified is added to </w:t>
+      </w:r>
+      <w:proofErr w:type="spellStart"/>
+      <w:r>
+        <w:rPr>
+          <w:lang w:val="en-US"/>
+        </w:rPr>
+        <w:t>dataframe</w:t>
+      </w:r>
+      <w:proofErr w:type="spellEnd"/>
+      <w:r>
+        <w:rPr>
+          <w:lang w:val="en-US"/>
+        </w:rPr>
+        <w:t xml:space="preserve"> with postal code and latitude and longitude details. With this </w:t>
+      </w:r>
+      <w:proofErr w:type="spellStart"/>
+      <w:r>
+        <w:rPr>
+          <w:lang w:val="en-US"/>
+        </w:rPr>
+        <w:t>dataframe</w:t>
+      </w:r>
+      <w:proofErr w:type="spellEnd"/>
+      <w:r>
+        <w:rPr>
+          <w:lang w:val="en-US"/>
+        </w:rPr>
+        <w:t xml:space="preserve">, multiple rows represent same cluster label. To have best representation of each cluster, local mean of each category against cluster is performed. </w:t>
+      </w:r>
+    </w:p>
+    <w:p>
+      <w:pPr>
+        <w:pStyle w:val="Heading1"/>
+        <w:rPr>
+          <w:lang w:val="en-US"/>
+        </w:rPr>
+      </w:pPr>
+      <w:r>
+        <w:rPr>
+          <w:lang w:val="en-US"/>
+        </w:rPr>
+        <w:t>D</w:t>
+      </w:r>
+      <w:r>
+        <w:rPr>
+          <w:lang w:val="en-US"/>
+        </w:rPr>
+        <w:t>iscussions</w:t>
+      </w:r>
+    </w:p>
+    <w:p>
+      <w:pPr>
+        <w:jc w:val="both"/>
+        <w:rPr>
+          <w:lang w:val="en-US"/>
+        </w:rPr>
+      </w:pPr>
+      <w:r>
+        <w:rPr>
+          <w:lang w:val="en-US"/>
+        </w:rPr>
+        <w:t xml:space="preserve">The </w:t>
+      </w:r>
+      <w:proofErr w:type="spellStart"/>
+      <w:r>
+        <w:rPr>
+          <w:lang w:val="en-US"/>
+        </w:rPr>
+        <w:t>dataframe</w:t>
+      </w:r>
+      <w:proofErr w:type="spellEnd"/>
+      <w:r>
+        <w:rPr>
+          <w:lang w:val="en-US"/>
+        </w:rPr>
+        <w:t xml:space="preserve"> with cluster labels and features (food category) depicts the frequency distribution of top 9 food categories within each cluster. With reference to cluster labels, similar </w:t>
+      </w:r>
+      <w:proofErr w:type="spellStart"/>
+      <w:r>
+        <w:rPr>
+          <w:lang w:val="en-US"/>
+        </w:rPr>
+        <w:t>neighbourhoods</w:t>
+      </w:r>
+      <w:proofErr w:type="spellEnd"/>
+      <w:r>
+        <w:rPr>
+          <w:lang w:val="en-US"/>
+        </w:rPr>
+        <w:t xml:space="preserve"> are identified. Also, feature set of each cluster indicates the presence of various </w:t>
+      </w:r>
+      <w:r>
+        <w:rPr>
+          <w:lang w:val="en-US"/>
+        </w:rPr>
+        <w:t>food category venues in th</w:t>
+      </w:r>
+      <w:r>
+        <w:rPr>
+          <w:lang w:val="en-US"/>
+        </w:rPr>
+        <w:t>ose</w:t>
+      </w:r>
+      <w:r>
+        <w:rPr>
+          <w:lang w:val="en-US"/>
+        </w:rPr>
+        <w:t xml:space="preserve"> </w:t>
+      </w:r>
+      <w:proofErr w:type="spellStart"/>
+      <w:r>
+        <w:rPr>
+          <w:lang w:val="en-US"/>
+        </w:rPr>
+        <w:t>neighbourhoods</w:t>
+      </w:r>
+      <w:proofErr w:type="spellEnd"/>
+      <w:r>
+        <w:rPr>
+          <w:lang w:val="en-US"/>
+        </w:rPr>
+        <w:t xml:space="preserve">. </w:t>
+      </w:r>
+      <w:r>
+        <w:rPr>
+          <w:lang w:val="en-US"/>
+        </w:rPr>
+        <w:t xml:space="preserve">For example, </w:t>
+      </w:r>
+      <w:proofErr w:type="spellStart"/>
+      <w:r>
+        <w:rPr>
+          <w:lang w:val="en-US"/>
+        </w:rPr>
+        <w:t>neighbourhoods</w:t>
+      </w:r>
+      <w:proofErr w:type="spellEnd"/>
+      <w:r>
+        <w:rPr>
+          <w:lang w:val="en-US"/>
+        </w:rPr>
+        <w:t xml:space="preserve"> in </w:t>
+      </w:r>
+      <w:r>
+        <w:rPr>
+          <w:lang w:val="en-US"/>
+        </w:rPr>
+        <w:t xml:space="preserve">Cluster 1 has “Indian Restaurant” </w:t>
+      </w:r>
+      <w:r>
+        <w:rPr>
+          <w:lang w:val="en-US"/>
+        </w:rPr>
+        <w:t xml:space="preserve">(38%) </w:t>
+      </w:r>
+      <w:r>
+        <w:rPr>
+          <w:lang w:val="en-US"/>
+        </w:rPr>
+        <w:t>along with “Bakery”</w:t>
+      </w:r>
+      <w:r>
+        <w:rPr>
+          <w:lang w:val="en-US"/>
+        </w:rPr>
+        <w:t xml:space="preserve"> (13%)</w:t>
+      </w:r>
+      <w:r>
+        <w:rPr>
+          <w:lang w:val="en-US"/>
+        </w:rPr>
+        <w:t xml:space="preserve"> whereas Cluster 3 has “Indian Restaurant” </w:t>
+      </w:r>
+      <w:r>
+        <w:rPr>
+          <w:lang w:val="en-US"/>
+        </w:rPr>
+        <w:t xml:space="preserve">(50%) </w:t>
+      </w:r>
+      <w:r>
+        <w:rPr>
+          <w:lang w:val="en-US"/>
+        </w:rPr>
+        <w:t>with “Fast food Restaurant</w:t>
+      </w:r>
+      <w:r>
+        <w:rPr>
+          <w:lang w:val="en-US"/>
+        </w:rPr>
+        <w:t>”</w:t>
+      </w:r>
+      <w:r>
+        <w:rPr>
+          <w:lang w:val="en-US"/>
+        </w:rPr>
+        <w:t xml:space="preserve"> (16%)</w:t>
+      </w:r>
+      <w:r>
+        <w:rPr>
+          <w:lang w:val="en-US"/>
+        </w:rPr>
+        <w:t xml:space="preserve">. </w:t>
+      </w:r>
+    </w:p>
+    <w:p>
+      <w:pPr>
+        <w:spacing w:after="0"/>
+        <w:rPr>
+          <w:lang w:val="en-US"/>
+        </w:rPr>
+      </w:pPr>
+      <w:r>
+        <w:rPr>
+          <w:noProof/>
+        </w:rPr>
+        <w:drawing>
+          <wp:inline distT="0" distB="0" distL="0" distR="0" wp14:anchorId="773A81B4" wp14:editId="7BFF2B6D">
+            <wp:extent cx="5731510" cy="1105535"/>
+            <wp:effectExtent l="0" t="0" r="2540" b="0"/>
+            <wp:docPr id="3" name="Picture 3"/>
+            <wp:cNvGraphicFramePr>
+              <a:graphicFrameLocks xmlns:a="http://schemas.openxmlformats.org/drawingml/2006/main" noChangeAspect="1"/>
+            </wp:cNvGraphicFramePr>
+            <a:graphic xmlns:a="http://schemas.openxmlformats.org/drawingml/2006/main">
+              <a:graphicData uri="http://schemas.openxmlformats.org/drawingml/2006/picture">
+                <pic:pic xmlns:pic="http://schemas.openxmlformats.org/drawingml/2006/picture">
+                  <pic:nvPicPr>
+                    <pic:cNvPr id="1" name=""/>
+                    <pic:cNvPicPr/>
+                  </pic:nvPicPr>
+                  <pic:blipFill>
+                    <a:blip r:embed="rId6"/>
+                    <a:stretch>
+                      <a:fillRect/>
+                    </a:stretch>
+                  </pic:blipFill>
+                  <pic:spPr>
+                    <a:xfrm>
+                      <a:off x="0" y="0"/>
+                      <a:ext cx="5731510" cy="1105535"/>
+                    </a:xfrm>
+                    <a:prstGeom prst="rect">
+                      <a:avLst/>
+                    </a:prstGeom>
+                  </pic:spPr>
+                </pic:pic>
+              </a:graphicData>
+            </a:graphic>
+          </wp:inline>
+        </w:drawing>
+      </w:r>
+    </w:p>
+    <w:p>
+      <w:pPr>
+        <w:jc w:val="center"/>
+        <w:rPr>
+          <w:lang w:val="en-US"/>
+        </w:rPr>
+      </w:pPr>
+      <w:r>
+        <w:rPr>
+          <w:lang w:val="en-US"/>
+        </w:rPr>
+        <w:t>Cluster labels with average feature set</w:t>
+      </w:r>
+    </w:p>
+    <w:p>
+      <w:pPr>
+        <w:jc w:val="both"/>
+        <w:rPr>
+          <w:lang w:val="en-US"/>
+        </w:rPr>
+      </w:pPr>
+      <w:r>
+        <w:rPr>
+          <w:lang w:val="en-US"/>
+        </w:rPr>
+        <w:t xml:space="preserve">For quick insight of </w:t>
+      </w:r>
+      <w:proofErr w:type="spellStart"/>
+      <w:r>
+        <w:rPr>
+          <w:lang w:val="en-US"/>
+        </w:rPr>
+        <w:t>neighbourhood</w:t>
+      </w:r>
+      <w:proofErr w:type="spellEnd"/>
+      <w:r>
+        <w:rPr>
+          <w:lang w:val="en-US"/>
+        </w:rPr>
+        <w:t xml:space="preserve"> similarity, each cluster is assigned a unique color. This color is used to create markers for </w:t>
+      </w:r>
+      <w:proofErr w:type="spellStart"/>
+      <w:r>
+        <w:rPr>
+          <w:lang w:val="en-US"/>
+        </w:rPr>
+        <w:t>neigbourhood</w:t>
+      </w:r>
+      <w:proofErr w:type="spellEnd"/>
+      <w:r>
+        <w:rPr>
+          <w:lang w:val="en-US"/>
+        </w:rPr>
+        <w:t xml:space="preserve"> on a map.  </w:t>
+      </w:r>
+    </w:p>
+    <w:p>
+      <w:pPr>
+        <w:rPr>
+          <w:lang w:val="en-US"/>
+        </w:rPr>
+      </w:pPr>
+    </w:p>
+    <w:p>
+      <w:pPr>
+        <w:rPr>
+          <w:lang w:val="en-US"/>
+        </w:rPr>
+      </w:pPr>
+      <w:r>
+        <w:rPr>
+          <w:noProof/>
+        </w:rPr>
+        <w:lastRenderedPageBreak/>
+        <w:drawing>
+          <wp:inline distT="0" distB="0" distL="0" distR="0" wp14:anchorId="6056B5F0" wp14:editId="7F41A959">
+            <wp:extent cx="5731510" cy="3089275"/>
+            <wp:effectExtent l="0" t="0" r="2540" b="0"/>
+            <wp:docPr id="4" name="Picture 4"/>
+            <wp:cNvGraphicFramePr>
+              <a:graphicFrameLocks xmlns:a="http://schemas.openxmlformats.org/drawingml/2006/main" noChangeAspect="1"/>
+            </wp:cNvGraphicFramePr>
+            <a:graphic xmlns:a="http://schemas.openxmlformats.org/drawingml/2006/main">
+              <a:graphicData uri="http://schemas.openxmlformats.org/drawingml/2006/picture">
+                <pic:pic xmlns:pic="http://schemas.openxmlformats.org/drawingml/2006/picture">
+                  <pic:nvPicPr>
+                    <pic:cNvPr id="1" name=""/>
+                    <pic:cNvPicPr/>
+                  </pic:nvPicPr>
+                  <pic:blipFill>
+                    <a:blip r:embed="rId7"/>
+                    <a:stretch>
+                      <a:fillRect/>
+                    </a:stretch>
+                  </pic:blipFill>
+                  <pic:spPr>
+                    <a:xfrm>
+                      <a:off x="0" y="0"/>
+                      <a:ext cx="5731510" cy="3089275"/>
+                    </a:xfrm>
+                    <a:prstGeom prst="rect">
+                      <a:avLst/>
+                    </a:prstGeom>
+                  </pic:spPr>
+                </pic:pic>
+              </a:graphicData>
+            </a:graphic>
+          </wp:inline>
+        </w:drawing>
+      </w:r>
+    </w:p>
+    <w:p>
+      <w:pPr>
+        <w:jc w:val="center"/>
+        <w:rPr>
+          <w:lang w:val="en-US"/>
+        </w:rPr>
+      </w:pPr>
+      <w:proofErr w:type="spellStart"/>
+      <w:r>
+        <w:rPr>
+          <w:lang w:val="en-US"/>
+        </w:rPr>
+        <w:t>Neighbourhood</w:t>
+      </w:r>
+      <w:proofErr w:type="spellEnd"/>
+      <w:r>
+        <w:rPr>
+          <w:lang w:val="en-US"/>
+        </w:rPr>
+        <w:t xml:space="preserve"> similarity basis K-means clustering</w:t>
+      </w:r>
+    </w:p>
+    <w:p>
+      <w:pPr>
+        <w:rPr>
+          <w:lang w:val="en-US"/>
+        </w:rPr>
+      </w:pPr>
     </w:p>
     <w:sectPr>
       <w:pgSz w:w="11906" w:h="16838"/>

</xml_diff>